<commit_message>
chore: finished come work with us planning word file
</commit_message>
<xml_diff>
--- a/Front planning word files/Home Page.docx
+++ b/Front planning word files/Home Page.docx
@@ -197,18 +197,7 @@
           <w:sz w:val="32"/>
           <w:shd w:fill="auto" w:val="clear"/>
         </w:rPr>
-        <w:t xml:space="preserve">(button) </w:t>
-      </w:r>
-      <w:r>
-        <w:rPr>
-          <w:rFonts w:ascii="Calibri" w:hAnsi="Calibri" w:cs="Calibri" w:eastAsia="Calibri"/>
-          <w:color w:val="auto"/>
-          <w:spacing w:val="0"/>
-          <w:position w:val="0"/>
-          <w:sz w:val="32"/>
-          <w:shd w:fill="auto" w:val="clear"/>
-        </w:rPr>
-        <w:t xml:space="preserve">will navigate to sign in page.</w:t>
+        <w:t xml:space="preserve">(button) will navigate to sign in page.</w:t>
       </w:r>
     </w:p>
     <w:p>
@@ -278,18 +267,7 @@
           <w:sz w:val="32"/>
           <w:shd w:fill="auto" w:val="clear"/>
         </w:rPr>
-        <w:t xml:space="preserve">(link) </w:t>
-      </w:r>
-      <w:r>
-        <w:rPr>
-          <w:rFonts w:ascii="Calibri" w:hAnsi="Calibri" w:cs="Calibri" w:eastAsia="Calibri"/>
-          <w:color w:val="auto"/>
-          <w:spacing w:val="0"/>
-          <w:position w:val="0"/>
-          <w:sz w:val="32"/>
-          <w:shd w:fill="auto" w:val="clear"/>
-        </w:rPr>
-        <w:t xml:space="preserve">will navigate to sign up page.</w:t>
+        <w:t xml:space="preserve">(link) will navigate to sign up page.</w:t>
       </w:r>
     </w:p>
     <w:p>
@@ -359,18 +337,7 @@
           <w:sz w:val="32"/>
           <w:shd w:fill="auto" w:val="clear"/>
         </w:rPr>
-        <w:t xml:space="preserve">(link) </w:t>
-      </w:r>
-      <w:r>
-        <w:rPr>
-          <w:rFonts w:ascii="Calibri" w:hAnsi="Calibri" w:cs="Calibri" w:eastAsia="Calibri"/>
-          <w:color w:val="auto"/>
-          <w:spacing w:val="0"/>
-          <w:position w:val="0"/>
-          <w:sz w:val="32"/>
-          <w:shd w:fill="auto" w:val="clear"/>
-        </w:rPr>
-        <w:t xml:space="preserve">will navigate to about us section in Home page (current page).</w:t>
+        <w:t xml:space="preserve">(link) will navigate to about us section in Home page (current page).</w:t>
       </w:r>
     </w:p>
     <w:p>
@@ -440,18 +407,7 @@
           <w:sz w:val="32"/>
           <w:shd w:fill="auto" w:val="clear"/>
         </w:rPr>
-        <w:t xml:space="preserve">(link) </w:t>
-      </w:r>
-      <w:r>
-        <w:rPr>
-          <w:rFonts w:ascii="Calibri" w:hAnsi="Calibri" w:cs="Calibri" w:eastAsia="Calibri"/>
-          <w:color w:val="auto"/>
-          <w:spacing w:val="0"/>
-          <w:position w:val="0"/>
-          <w:sz w:val="32"/>
-          <w:shd w:fill="auto" w:val="clear"/>
-        </w:rPr>
-        <w:t xml:space="preserve">will navigate to job applying section in Home page (current page).</w:t>
+        <w:t xml:space="preserve">(link) will navigate to job applying section in Home page (current page).</w:t>
       </w:r>
     </w:p>
     <w:p>
@@ -901,18 +857,7 @@
           <w:sz w:val="32"/>
           <w:shd w:fill="auto" w:val="clear"/>
         </w:rPr>
-        <w:t xml:space="preserve">- </w:t>
-      </w:r>
-      <w:r>
-        <w:rPr>
-          <w:rFonts w:ascii="Calibri" w:hAnsi="Calibri" w:cs="Calibri" w:eastAsia="Calibri"/>
-          <w:color w:val="auto"/>
-          <w:spacing w:val="0"/>
-          <w:position w:val="0"/>
-          <w:sz w:val="32"/>
-          <w:shd w:fill="auto" w:val="clear"/>
-        </w:rPr>
-        <w:t xml:space="preserve">Small section of pictures and short sentences about us. Can see an example in wolt website - </w:t>
+        <w:t xml:space="preserve">- Small section of pictures and short sentences about us. Can see an example in wolt website - </w:t>
       </w:r>
       <w:hyperlink xmlns:r="http://schemas.openxmlformats.org/officeDocument/2006/relationships" r:id="docRId1">
         <w:r>
@@ -937,18 +882,7 @@
           <w:sz w:val="32"/>
           <w:shd w:fill="auto" w:val="clear"/>
         </w:rPr>
-        <w:t xml:space="preserve">.</w:t>
-      </w:r>
-      <w:r>
-        <w:rPr>
-          <w:rFonts w:ascii="Calibri" w:hAnsi="Calibri" w:cs="Calibri" w:eastAsia="Calibri"/>
-          <w:color w:val="auto"/>
-          <w:spacing w:val="0"/>
-          <w:position w:val="0"/>
-          <w:sz w:val="32"/>
-          <w:shd w:fill="auto" w:val="clear"/>
-        </w:rPr>
-        <w:t xml:space="preserve"> </w:t>
+        <w:t xml:space="preserve">. </w:t>
       </w:r>
     </w:p>
     <w:p>
@@ -1089,40 +1023,7 @@
           <w:sz w:val="32"/>
           <w:shd w:fill="auto" w:val="clear"/>
         </w:rPr>
-        <w:t xml:space="preserve">- (button) </w:t>
-      </w:r>
-      <w:r>
-        <w:rPr>
-          <w:rFonts w:ascii="Calibri" w:hAnsi="Calibri" w:cs="Calibri" w:eastAsia="Calibri"/>
-          <w:color w:val="auto"/>
-          <w:spacing w:val="0"/>
-          <w:position w:val="0"/>
-          <w:sz w:val="32"/>
-          <w:shd w:fill="auto" w:val="clear"/>
-        </w:rPr>
-        <w:t xml:space="preserve">will navigate </w:t>
-      </w:r>
-      <w:r>
-        <w:rPr>
-          <w:rFonts w:ascii="Calibri" w:hAnsi="Calibri" w:cs="Calibri" w:eastAsia="Calibri"/>
-          <w:color w:val="auto"/>
-          <w:spacing w:val="0"/>
-          <w:position w:val="0"/>
-          <w:sz w:val="32"/>
-          <w:shd w:fill="auto" w:val="clear"/>
-        </w:rPr>
-        <w:t xml:space="preserve">work with us page</w:t>
-      </w:r>
-      <w:r>
-        <w:rPr>
-          <w:rFonts w:ascii="Calibri" w:hAnsi="Calibri" w:cs="Calibri" w:eastAsia="Calibri"/>
-          <w:color w:val="auto"/>
-          <w:spacing w:val="0"/>
-          <w:position w:val="0"/>
-          <w:sz w:val="32"/>
-          <w:shd w:fill="auto" w:val="clear"/>
-        </w:rPr>
-        <w:t xml:space="preserve">.</w:t>
+        <w:t xml:space="preserve">- (button) will navigate work with us page.</w:t>
       </w:r>
     </w:p>
     <w:p>

</xml_diff>